<commit_message>
Add README file and changed the folder structure
</commit_message>
<xml_diff>
--- a/Documents/Scientific Computing Assignment 1.docx
+++ b/Documents/Scientific Computing Assignment 1.docx
@@ -758,14 +758,7 @@
                           <w:rFonts w:ascii="Cambria Math" w:eastAsiaTheme="minorEastAsia" w:hAnsi="Cambria Math" w:cs="Times New Roman"/>
                           <w:sz w:val="28"/>
                         </w:rPr>
-                        <m:t>x</m:t>
-                      </m:r>
-                      <m:r>
-                        <w:rPr>
-                          <w:rFonts w:ascii="Cambria Math" w:eastAsiaTheme="minorEastAsia" w:hAnsi="Cambria Math" w:cs="Times New Roman"/>
-                          <w:sz w:val="28"/>
-                        </w:rPr>
-                        <m:t>→0</m:t>
+                        <m:t>x→0</m:t>
                       </m:r>
                     </m:lim>
                   </m:limLow>
@@ -940,13 +933,6 @@
               </m:r>
             </m:den>
           </m:f>
-          <m:r>
-            <w:rPr>
-              <w:rFonts w:ascii="Cambria Math" w:eastAsiaTheme="minorEastAsia" w:hAnsi="Cambria Math" w:cs="Times New Roman"/>
-              <w:sz w:val="28"/>
-            </w:rPr>
-            <w:tab/>
-          </m:r>
         </m:oMath>
       </m:oMathPara>
     </w:p>
@@ -990,6 +976,9 @@
       </w:r>
       <m:oMath>
         <m:r>
+          <m:rPr>
+            <m:sty m:val="p"/>
+          </m:rPr>
           <w:rPr>
             <w:rFonts w:ascii="Cambria Math" w:eastAsiaTheme="minorEastAsia" w:hAnsi="Cambria Math" w:cs="Times New Roman"/>
             <w:sz w:val="28"/>
@@ -1111,21 +1100,7 @@
               <w:rFonts w:ascii="Cambria Math" w:eastAsiaTheme="minorEastAsia" w:hAnsi="Cambria Math" w:cs="Times New Roman"/>
               <w:sz w:val="28"/>
             </w:rPr>
-            <m:t>=</m:t>
-          </m:r>
-          <m:r>
-            <w:rPr>
-              <w:rFonts w:ascii="Cambria Math" w:eastAsiaTheme="minorEastAsia" w:hAnsi="Cambria Math" w:cs="Times New Roman"/>
-              <w:sz w:val="28"/>
-            </w:rPr>
-            <m:t>π</m:t>
-          </m:r>
-          <m:r>
-            <w:rPr>
-              <w:rFonts w:ascii="Cambria Math" w:eastAsiaTheme="minorEastAsia" w:hAnsi="Cambria Math" w:cs="Times New Roman"/>
-              <w:sz w:val="28"/>
-            </w:rPr>
-            <m:t xml:space="preserve"> </m:t>
+            <m:t xml:space="preserve">=π </m:t>
           </m:r>
         </m:oMath>
       </m:oMathPara>
@@ -1231,11 +1206,16 @@
     </w:p>
     <w:p>
       <w:pPr>
-        <w:pStyle w:val="ListParagraph"/>
-        <w:numPr>
-          <w:ilvl w:val="0"/>
-          <w:numId w:val="1"/>
-        </w:numPr>
+        <w:ind w:left="360"/>
+        <w:rPr>
+          <w:rFonts w:ascii="Times New Roman" w:eastAsiaTheme="minorEastAsia" w:hAnsi="Times New Roman" w:cs="Times New Roman"/>
+          <w:sz w:val="28"/>
+        </w:rPr>
+      </w:pPr>
+    </w:p>
+    <w:p>
+      <w:pPr>
+        <w:ind w:left="360"/>
         <w:rPr>
           <w:rFonts w:ascii="Times New Roman" w:eastAsiaTheme="minorEastAsia" w:hAnsi="Times New Roman" w:cs="Times New Roman"/>
           <w:sz w:val="28"/>
@@ -1246,128 +1226,35 @@
           <w:rFonts w:ascii="Times New Roman" w:eastAsiaTheme="minorEastAsia" w:hAnsi="Times New Roman" w:cs="Times New Roman"/>
           <w:sz w:val="28"/>
         </w:rPr>
-        <w:t>Sd</w:t>
+        <w:t>For parts b, c, d, e, f and g got folder q1 and answers are given in the README.txt file in q1 folder</w:t>
       </w:r>
     </w:p>
     <w:p>
       <w:pPr>
-        <w:pStyle w:val="ListParagraph"/>
-        <w:numPr>
-          <w:ilvl w:val="0"/>
-          <w:numId w:val="1"/>
-        </w:numPr>
+        <w:ind w:left="360"/>
         <w:rPr>
           <w:rFonts w:ascii="Times New Roman" w:eastAsiaTheme="minorEastAsia" w:hAnsi="Times New Roman" w:cs="Times New Roman"/>
           <w:sz w:val="28"/>
         </w:rPr>
       </w:pPr>
-      <w:r>
-        <w:rPr>
-          <w:rFonts w:ascii="Times New Roman" w:eastAsiaTheme="minorEastAsia" w:hAnsi="Times New Roman" w:cs="Times New Roman"/>
-          <w:sz w:val="28"/>
-        </w:rPr>
-        <w:t xml:space="preserve"> </w:t>
-      </w:r>
     </w:p>
     <w:p>
       <w:pPr>
-        <w:pStyle w:val="ListParagraph"/>
-        <w:numPr>
-          <w:ilvl w:val="0"/>
-          <w:numId w:val="1"/>
-        </w:numPr>
+        <w:ind w:left="360"/>
         <w:rPr>
           <w:rFonts w:ascii="Times New Roman" w:eastAsiaTheme="minorEastAsia" w:hAnsi="Times New Roman" w:cs="Times New Roman"/>
           <w:sz w:val="28"/>
         </w:rPr>
       </w:pPr>
-      <w:r>
-        <w:rPr>
-          <w:rFonts w:ascii="Times New Roman" w:eastAsiaTheme="minorEastAsia" w:hAnsi="Times New Roman" w:cs="Times New Roman"/>
-          <w:sz w:val="28"/>
-        </w:rPr>
-        <w:t xml:space="preserve"> </w:t>
-      </w:r>
     </w:p>
     <w:p>
       <w:pPr>
-        <w:pStyle w:val="ListParagraph"/>
-        <w:numPr>
-          <w:ilvl w:val="0"/>
-          <w:numId w:val="1"/>
-        </w:numPr>
+        <w:ind w:left="360"/>
         <w:rPr>
           <w:rFonts w:ascii="Times New Roman" w:eastAsiaTheme="minorEastAsia" w:hAnsi="Times New Roman" w:cs="Times New Roman"/>
           <w:sz w:val="28"/>
         </w:rPr>
       </w:pPr>
-      <w:r>
-        <w:rPr>
-          <w:rFonts w:ascii="Times New Roman" w:eastAsiaTheme="minorEastAsia" w:hAnsi="Times New Roman" w:cs="Times New Roman"/>
-          <w:sz w:val="28"/>
-        </w:rPr>
-        <w:t xml:space="preserve"> </w:t>
-      </w:r>
-    </w:p>
-    <w:p>
-      <w:pPr>
-        <w:pStyle w:val="ListParagraph"/>
-        <w:numPr>
-          <w:ilvl w:val="0"/>
-          <w:numId w:val="1"/>
-        </w:numPr>
-        <w:rPr>
-          <w:rFonts w:ascii="Times New Roman" w:eastAsiaTheme="minorEastAsia" w:hAnsi="Times New Roman" w:cs="Times New Roman"/>
-          <w:sz w:val="28"/>
-        </w:rPr>
-      </w:pPr>
-      <w:r>
-        <w:rPr>
-          <w:rFonts w:ascii="Times New Roman" w:eastAsiaTheme="minorEastAsia" w:hAnsi="Times New Roman" w:cs="Times New Roman"/>
-          <w:sz w:val="28"/>
-        </w:rPr>
-        <w:t xml:space="preserve"> </w:t>
-      </w:r>
-    </w:p>
-    <w:p>
-      <w:pPr>
-        <w:pStyle w:val="ListParagraph"/>
-        <w:numPr>
-          <w:ilvl w:val="0"/>
-          <w:numId w:val="1"/>
-        </w:numPr>
-        <w:rPr>
-          <w:rFonts w:ascii="Times New Roman" w:eastAsiaTheme="minorEastAsia" w:hAnsi="Times New Roman" w:cs="Times New Roman"/>
-          <w:sz w:val="28"/>
-        </w:rPr>
-      </w:pPr>
-      <w:r>
-        <w:rPr>
-          <w:rFonts w:ascii="Times New Roman" w:eastAsiaTheme="minorEastAsia" w:hAnsi="Times New Roman" w:cs="Times New Roman"/>
-          <w:sz w:val="28"/>
-        </w:rPr>
-        <w:t xml:space="preserve"> </w:t>
-      </w:r>
-    </w:p>
-    <w:p>
-      <w:pPr>
-        <w:pStyle w:val="ListParagraph"/>
-        <w:numPr>
-          <w:ilvl w:val="0"/>
-          <w:numId w:val="1"/>
-        </w:numPr>
-        <w:rPr>
-          <w:rFonts w:ascii="Times New Roman" w:eastAsiaTheme="minorEastAsia" w:hAnsi="Times New Roman" w:cs="Times New Roman"/>
-          <w:sz w:val="28"/>
-        </w:rPr>
-      </w:pPr>
-      <w:r>
-        <w:rPr>
-          <w:rFonts w:ascii="Times New Roman" w:eastAsiaTheme="minorEastAsia" w:hAnsi="Times New Roman" w:cs="Times New Roman"/>
-          <w:sz w:val="28"/>
-        </w:rPr>
-        <w:t xml:space="preserve"> </w:t>
-      </w:r>
     </w:p>
     <w:p>
       <w:pPr>
@@ -1401,6 +1288,21 @@
         </w:rPr>
       </w:pPr>
     </w:p>
+    <w:p>
+      <w:pPr>
+        <w:rPr>
+          <w:rFonts w:ascii="Times New Roman" w:eastAsiaTheme="minorEastAsia" w:hAnsi="Times New Roman" w:cs="Times New Roman"/>
+          <w:sz w:val="28"/>
+        </w:rPr>
+      </w:pPr>
+      <w:r>
+        <w:rPr>
+          <w:rFonts w:ascii="Times New Roman" w:eastAsiaTheme="minorEastAsia" w:hAnsi="Times New Roman" w:cs="Times New Roman"/>
+          <w:sz w:val="28"/>
+        </w:rPr>
+        <w:t>h)</w:t>
+      </w:r>
+    </w:p>
     <w:tbl>
       <w:tblPr>
         <w:tblStyle w:val="TableGrid"/>
@@ -1524,7 +1426,25 @@
                 <w:sz w:val="24"/>
                 <w:szCs w:val="24"/>
               </w:rPr>
-              <w:t>CPU sequential (curand)</w:t>
+              <w:t>CPU sequential (</w:t>
+            </w:r>
+            <w:proofErr w:type="spellStart"/>
+            <w:r>
+              <w:rPr>
+                <w:rFonts w:ascii="Times New Roman" w:eastAsiaTheme="minorEastAsia" w:hAnsi="Times New Roman" w:cs="Times New Roman"/>
+                <w:sz w:val="24"/>
+                <w:szCs w:val="24"/>
+              </w:rPr>
+              <w:t>curand</w:t>
+            </w:r>
+            <w:proofErr w:type="spellEnd"/>
+            <w:r>
+              <w:rPr>
+                <w:rFonts w:ascii="Times New Roman" w:eastAsiaTheme="minorEastAsia" w:hAnsi="Times New Roman" w:cs="Times New Roman"/>
+                <w:sz w:val="24"/>
+                <w:szCs w:val="24"/>
+              </w:rPr>
+              <w:t>)</w:t>
             </w:r>
           </w:p>
         </w:tc>
@@ -1562,8 +1482,9 @@
                 <w:sz w:val="24"/>
                 <w:szCs w:val="20"/>
               </w:rPr>
-              <w:t xml:space="preserve"> [curand] (T=# </w:t>
-            </w:r>
+              <w:t xml:space="preserve"> [</w:t>
+            </w:r>
+            <w:proofErr w:type="spellStart"/>
             <w:r>
               <w:rPr>
                 <w:rFonts w:ascii="Times New Roman" w:eastAsia="Times New Roman" w:hAnsi="Times New Roman" w:cs="Times New Roman"/>
@@ -1572,6 +1493,27 @@
                 <w:sz w:val="24"/>
                 <w:szCs w:val="20"/>
               </w:rPr>
+              <w:t>curand</w:t>
+            </w:r>
+            <w:proofErr w:type="spellEnd"/>
+            <w:r>
+              <w:rPr>
+                <w:rFonts w:ascii="Times New Roman" w:eastAsia="Times New Roman" w:hAnsi="Times New Roman" w:cs="Times New Roman"/>
+                <w:bCs/>
+                <w:color w:val="000000"/>
+                <w:sz w:val="24"/>
+                <w:szCs w:val="20"/>
+              </w:rPr>
+              <w:t xml:space="preserve">] (T=# </w:t>
+            </w:r>
+            <w:r>
+              <w:rPr>
+                <w:rFonts w:ascii="Times New Roman" w:eastAsia="Times New Roman" w:hAnsi="Times New Roman" w:cs="Times New Roman"/>
+                <w:bCs/>
+                <w:color w:val="000000"/>
+                <w:sz w:val="24"/>
+                <w:szCs w:val="20"/>
+              </w:rPr>
               <w:t>threads)</w:t>
             </w:r>
           </w:p>
@@ -1791,6 +1733,7 @@
                 <w:szCs w:val="24"/>
               </w:rPr>
             </w:pPr>
+            <w:proofErr w:type="spellStart"/>
             <w:r>
               <w:rPr>
                 <w:rFonts w:ascii="Times New Roman" w:eastAsiaTheme="minorEastAsia" w:hAnsi="Times New Roman" w:cs="Times New Roman"/>
@@ -1799,6 +1742,7 @@
               </w:rPr>
               <w:t>Myrand</w:t>
             </w:r>
+            <w:proofErr w:type="spellEnd"/>
           </w:p>
         </w:tc>
         <w:tc>
@@ -1816,6 +1760,7 @@
                 <w:szCs w:val="24"/>
               </w:rPr>
             </w:pPr>
+            <w:proofErr w:type="spellStart"/>
             <w:r>
               <w:rPr>
                 <w:rFonts w:ascii="Times New Roman" w:eastAsiaTheme="minorEastAsia" w:hAnsi="Times New Roman" w:cs="Times New Roman"/>
@@ -1824,6 +1769,7 @@
               </w:rPr>
               <w:t>Curand</w:t>
             </w:r>
+            <w:proofErr w:type="spellEnd"/>
           </w:p>
         </w:tc>
         <w:tc>
@@ -1841,13 +1787,23 @@
                 <w:szCs w:val="24"/>
               </w:rPr>
             </w:pPr>
-            <w:r>
-              <w:rPr>
-                <w:rFonts w:ascii="Times New Roman" w:eastAsiaTheme="minorEastAsia" w:hAnsi="Times New Roman" w:cs="Times New Roman"/>
-                <w:sz w:val="24"/>
-                <w:szCs w:val="24"/>
-              </w:rPr>
-              <w:t>Curand-Thrust</w:t>
+            <w:proofErr w:type="spellStart"/>
+            <w:r>
+              <w:rPr>
+                <w:rFonts w:ascii="Times New Roman" w:eastAsiaTheme="minorEastAsia" w:hAnsi="Times New Roman" w:cs="Times New Roman"/>
+                <w:sz w:val="24"/>
+                <w:szCs w:val="24"/>
+              </w:rPr>
+              <w:t>Curand</w:t>
+            </w:r>
+            <w:proofErr w:type="spellEnd"/>
+            <w:r>
+              <w:rPr>
+                <w:rFonts w:ascii="Times New Roman" w:eastAsiaTheme="minorEastAsia" w:hAnsi="Times New Roman" w:cs="Times New Roman"/>
+                <w:sz w:val="24"/>
+                <w:szCs w:val="24"/>
+              </w:rPr>
+              <w:t>-Thrust</w:t>
             </w:r>
           </w:p>
         </w:tc>
@@ -2057,15 +2013,7 @@
                 <w:sz w:val="20"/>
                 <w:szCs w:val="20"/>
               </w:rPr>
-              <w:t>3.141</w:t>
-            </w:r>
-            <w:r>
-              <w:rPr>
-                <w:rFonts w:ascii="Times New Roman" w:eastAsiaTheme="minorEastAsia" w:hAnsi="Times New Roman" w:cs="Times New Roman"/>
-                <w:sz w:val="20"/>
-                <w:szCs w:val="20"/>
-              </w:rPr>
-              <w:t>745</w:t>
+              <w:t>3.141745</w:t>
             </w:r>
           </w:p>
         </w:tc>
@@ -2327,15 +2275,7 @@
                 <w:sz w:val="20"/>
                 <w:szCs w:val="20"/>
               </w:rPr>
-              <w:t>1.10</w:t>
-            </w:r>
-            <w:r>
-              <w:rPr>
-                <w:rFonts w:ascii="Times New Roman" w:eastAsiaTheme="minorEastAsia" w:hAnsi="Times New Roman" w:cs="Times New Roman"/>
-                <w:sz w:val="20"/>
-                <w:szCs w:val="20"/>
-              </w:rPr>
-              <w:t>x10</w:t>
+              <w:t>1.10x10</w:t>
             </w:r>
             <w:r>
               <w:rPr>
@@ -2370,15 +2310,7 @@
                 <w:sz w:val="20"/>
                 <w:szCs w:val="20"/>
               </w:rPr>
-              <w:t>1.53</w:t>
-            </w:r>
-            <w:r>
-              <w:rPr>
-                <w:rFonts w:ascii="Times New Roman" w:eastAsiaTheme="minorEastAsia" w:hAnsi="Times New Roman" w:cs="Times New Roman"/>
-                <w:sz w:val="20"/>
-                <w:szCs w:val="20"/>
-              </w:rPr>
-              <w:t>x10</w:t>
+              <w:t>1.53x10</w:t>
             </w:r>
             <w:r>
               <w:rPr>
@@ -4159,15 +4091,7 @@
                 <w:sz w:val="20"/>
                 <w:szCs w:val="20"/>
               </w:rPr>
-              <w:t>2.17</w:t>
-            </w:r>
-            <w:r>
-              <w:rPr>
-                <w:rFonts w:ascii="Times New Roman" w:eastAsiaTheme="minorEastAsia" w:hAnsi="Times New Roman" w:cs="Times New Roman"/>
-                <w:sz w:val="20"/>
-                <w:szCs w:val="20"/>
-              </w:rPr>
-              <w:t>x10</w:t>
+              <w:t>2.17x10</w:t>
             </w:r>
             <w:r>
               <w:rPr>
@@ -5145,15 +5069,7 @@
                 <w:sz w:val="20"/>
                 <w:szCs w:val="20"/>
               </w:rPr>
-              <w:t>-1</w:t>
-            </w:r>
-            <w:r>
-              <w:rPr>
-                <w:rFonts w:ascii="Times New Roman" w:eastAsiaTheme="minorEastAsia" w:hAnsi="Times New Roman" w:cs="Times New Roman"/>
-                <w:sz w:val="20"/>
-                <w:szCs w:val="20"/>
-              </w:rPr>
-              <w:t>x10</w:t>
+              <w:t>-1x10</w:t>
             </w:r>
             <w:r>
               <w:rPr>
@@ -7536,7 +7452,25 @@
                 <w:sz w:val="24"/>
                 <w:szCs w:val="24"/>
               </w:rPr>
-              <w:t>CPU sequential (curand)</w:t>
+              <w:t>CPU sequential (</w:t>
+            </w:r>
+            <w:proofErr w:type="spellStart"/>
+            <w:r>
+              <w:rPr>
+                <w:rFonts w:ascii="Times New Roman" w:eastAsiaTheme="minorEastAsia" w:hAnsi="Times New Roman" w:cs="Times New Roman"/>
+                <w:sz w:val="24"/>
+                <w:szCs w:val="24"/>
+              </w:rPr>
+              <w:t>curand</w:t>
+            </w:r>
+            <w:proofErr w:type="spellEnd"/>
+            <w:r>
+              <w:rPr>
+                <w:rFonts w:ascii="Times New Roman" w:eastAsiaTheme="minorEastAsia" w:hAnsi="Times New Roman" w:cs="Times New Roman"/>
+                <w:sz w:val="24"/>
+                <w:szCs w:val="24"/>
+              </w:rPr>
+              <w:t>)</w:t>
             </w:r>
           </w:p>
         </w:tc>
@@ -7574,7 +7508,29 @@
                 <w:sz w:val="24"/>
                 <w:szCs w:val="20"/>
               </w:rPr>
-              <w:t xml:space="preserve"> [curand] (T=# </w:t>
+              <w:t xml:space="preserve"> [</w:t>
+            </w:r>
+            <w:proofErr w:type="spellStart"/>
+            <w:r>
+              <w:rPr>
+                <w:rFonts w:ascii="Times New Roman" w:eastAsia="Times New Roman" w:hAnsi="Times New Roman" w:cs="Times New Roman"/>
+                <w:bCs/>
+                <w:color w:val="000000"/>
+                <w:sz w:val="24"/>
+                <w:szCs w:val="20"/>
+              </w:rPr>
+              <w:t>curand</w:t>
+            </w:r>
+            <w:proofErr w:type="spellEnd"/>
+            <w:r>
+              <w:rPr>
+                <w:rFonts w:ascii="Times New Roman" w:eastAsia="Times New Roman" w:hAnsi="Times New Roman" w:cs="Times New Roman"/>
+                <w:bCs/>
+                <w:color w:val="000000"/>
+                <w:sz w:val="24"/>
+                <w:szCs w:val="20"/>
+              </w:rPr>
+              <w:t xml:space="preserve">] (T=# </w:t>
             </w:r>
             <w:r>
               <w:rPr>
@@ -7812,13 +7768,6 @@
                 <w:szCs w:val="24"/>
               </w:rPr>
               <w:br/>
-            </w:r>
-            <w:r>
-              <w:rPr>
-                <w:rFonts w:ascii="Times New Roman" w:eastAsiaTheme="minorEastAsia" w:hAnsi="Times New Roman" w:cs="Times New Roman"/>
-                <w:sz w:val="24"/>
-                <w:szCs w:val="24"/>
-              </w:rPr>
               <w:t>10</w:t>
             </w:r>
             <w:r>
@@ -8224,13 +8173,6 @@
                 <w:szCs w:val="24"/>
               </w:rPr>
               <w:br/>
-            </w:r>
-            <w:r>
-              <w:rPr>
-                <w:rFonts w:ascii="Times New Roman" w:eastAsiaTheme="minorEastAsia" w:hAnsi="Times New Roman" w:cs="Times New Roman"/>
-                <w:sz w:val="24"/>
-                <w:szCs w:val="24"/>
-              </w:rPr>
               <w:t>5x10</w:t>
             </w:r>
             <w:r>
@@ -8628,13 +8570,6 @@
                 <w:szCs w:val="24"/>
               </w:rPr>
               <w:br/>
-            </w:r>
-            <w:r>
-              <w:rPr>
-                <w:rFonts w:ascii="Times New Roman" w:eastAsiaTheme="minorEastAsia" w:hAnsi="Times New Roman" w:cs="Times New Roman"/>
-                <w:sz w:val="24"/>
-                <w:szCs w:val="24"/>
-              </w:rPr>
               <w:t>10</w:t>
             </w:r>
             <w:r>
@@ -9060,6 +8995,7 @@
         </w:rPr>
         <w:t>Q3)</w:t>
       </w:r>
+      <w:bookmarkStart w:id="0" w:name="_GoBack"/>
       <w:r>
         <w:rPr>
           <w:rFonts w:ascii="Times New Roman" w:eastAsiaTheme="minorEastAsia" w:hAnsi="Times New Roman" w:cs="Times New Roman"/>
@@ -9106,6 +9042,7 @@
                 <w:szCs w:val="24"/>
               </w:rPr>
             </w:pPr>
+            <w:proofErr w:type="spellStart"/>
             <w:r>
               <w:rPr>
                 <w:rFonts w:ascii="Times New Roman" w:eastAsiaTheme="minorEastAsia" w:hAnsi="Times New Roman" w:cs="Times New Roman"/>
@@ -9122,6 +9059,7 @@
               </w:rPr>
               <w:t>xN</w:t>
             </w:r>
+            <w:proofErr w:type="spellEnd"/>
           </w:p>
         </w:tc>
         <w:tc>
@@ -9181,7 +9119,25 @@
                 <w:sz w:val="24"/>
                 <w:szCs w:val="24"/>
               </w:rPr>
-              <w:t>CPU sequential (curand)</w:t>
+              <w:t>CPU sequential (</w:t>
+            </w:r>
+            <w:proofErr w:type="spellStart"/>
+            <w:r>
+              <w:rPr>
+                <w:rFonts w:ascii="Times New Roman" w:eastAsiaTheme="minorEastAsia" w:hAnsi="Times New Roman" w:cs="Times New Roman"/>
+                <w:sz w:val="24"/>
+                <w:szCs w:val="24"/>
+              </w:rPr>
+              <w:t>curand</w:t>
+            </w:r>
+            <w:proofErr w:type="spellEnd"/>
+            <w:r>
+              <w:rPr>
+                <w:rFonts w:ascii="Times New Roman" w:eastAsiaTheme="minorEastAsia" w:hAnsi="Times New Roman" w:cs="Times New Roman"/>
+                <w:sz w:val="24"/>
+                <w:szCs w:val="24"/>
+              </w:rPr>
+              <w:t>)</w:t>
             </w:r>
           </w:p>
         </w:tc>
@@ -9219,7 +9175,29 @@
                 <w:sz w:val="24"/>
                 <w:szCs w:val="20"/>
               </w:rPr>
-              <w:t xml:space="preserve"> [curand] (T=# </w:t>
+              <w:t xml:space="preserve"> [</w:t>
+            </w:r>
+            <w:proofErr w:type="spellStart"/>
+            <w:r>
+              <w:rPr>
+                <w:rFonts w:ascii="Times New Roman" w:eastAsia="Times New Roman" w:hAnsi="Times New Roman" w:cs="Times New Roman"/>
+                <w:bCs/>
+                <w:color w:val="000000"/>
+                <w:sz w:val="24"/>
+                <w:szCs w:val="20"/>
+              </w:rPr>
+              <w:t>curand</w:t>
+            </w:r>
+            <w:proofErr w:type="spellEnd"/>
+            <w:r>
+              <w:rPr>
+                <w:rFonts w:ascii="Times New Roman" w:eastAsia="Times New Roman" w:hAnsi="Times New Roman" w:cs="Times New Roman"/>
+                <w:bCs/>
+                <w:color w:val="000000"/>
+                <w:sz w:val="24"/>
+                <w:szCs w:val="20"/>
+              </w:rPr>
+              <w:t xml:space="preserve">] (T=# </w:t>
             </w:r>
             <w:r>
               <w:rPr>
@@ -9631,6 +9609,7 @@
           </w:p>
         </w:tc>
       </w:tr>
+      <w:bookmarkEnd w:id="0"/>
       <w:tr>
         <w:trPr>
           <w:trHeight w:val="848"/>
@@ -10662,7 +10641,49 @@
           <w:sz w:val="24"/>
           <w:szCs w:val="24"/>
         </w:rPr>
-        <w:t>K.R.V. Perera</w:t>
+        <w:t xml:space="preserve">K.R.V. </w:t>
+      </w:r>
+      <w:proofErr w:type="spellStart"/>
+      <w:r>
+        <w:rPr>
+          <w:rFonts w:ascii="Times New Roman" w:eastAsiaTheme="minorEastAsia" w:hAnsi="Times New Roman" w:cs="Times New Roman"/>
+          <w:sz w:val="24"/>
+          <w:szCs w:val="24"/>
+        </w:rPr>
+        <w:t>Perera</w:t>
+      </w:r>
+      <w:proofErr w:type="spellEnd"/>
+    </w:p>
+    <w:p>
+      <w:pPr>
+        <w:pStyle w:val="ListParagraph"/>
+        <w:numPr>
+          <w:ilvl w:val="0"/>
+          <w:numId w:val="2"/>
+        </w:numPr>
+        <w:rPr>
+          <w:rFonts w:ascii="Times New Roman" w:eastAsiaTheme="minorEastAsia" w:hAnsi="Times New Roman" w:cs="Times New Roman"/>
+          <w:sz w:val="24"/>
+          <w:szCs w:val="24"/>
+        </w:rPr>
+      </w:pPr>
+      <w:proofErr w:type="spellStart"/>
+      <w:r>
+        <w:rPr>
+          <w:rFonts w:ascii="Times New Roman" w:eastAsiaTheme="minorEastAsia" w:hAnsi="Times New Roman" w:cs="Times New Roman"/>
+          <w:sz w:val="24"/>
+          <w:szCs w:val="24"/>
+        </w:rPr>
+        <w:t>Jawardh</w:t>
+      </w:r>
+      <w:proofErr w:type="spellEnd"/>
+      <w:r>
+        <w:rPr>
+          <w:rFonts w:ascii="Times New Roman" w:eastAsiaTheme="minorEastAsia" w:hAnsi="Times New Roman" w:cs="Times New Roman"/>
+          <w:sz w:val="24"/>
+          <w:szCs w:val="24"/>
+        </w:rPr>
+        <w:t xml:space="preserve"> Sally </w:t>
       </w:r>
     </w:p>
     <w:p>
@@ -10678,38 +10699,34 @@
           <w:szCs w:val="24"/>
         </w:rPr>
       </w:pPr>
+      <w:proofErr w:type="spellStart"/>
       <w:r>
         <w:rPr>
           <w:rFonts w:ascii="Times New Roman" w:eastAsiaTheme="minorEastAsia" w:hAnsi="Times New Roman" w:cs="Times New Roman"/>
           <w:sz w:val="24"/>
           <w:szCs w:val="24"/>
         </w:rPr>
-        <w:t xml:space="preserve">Jawardh Sally </w:t>
+        <w:t>Yasiru</w:t>
       </w:r>
-    </w:p>
-    <w:p>
-      <w:pPr>
-        <w:pStyle w:val="ListParagraph"/>
-        <w:numPr>
-          <w:ilvl w:val="0"/>
-          <w:numId w:val="2"/>
-        </w:numPr>
-        <w:rPr>
-          <w:rFonts w:ascii="Times New Roman" w:eastAsiaTheme="minorEastAsia" w:hAnsi="Times New Roman" w:cs="Times New Roman"/>
-          <w:sz w:val="24"/>
-          <w:szCs w:val="24"/>
-        </w:rPr>
-      </w:pPr>
+      <w:proofErr w:type="spellEnd"/>
       <w:r>
         <w:rPr>
           <w:rFonts w:ascii="Times New Roman" w:eastAsiaTheme="minorEastAsia" w:hAnsi="Times New Roman" w:cs="Times New Roman"/>
           <w:sz w:val="24"/>
           <w:szCs w:val="24"/>
         </w:rPr>
-        <w:t>Yasiru Kassapa</w:t>
+        <w:t xml:space="preserve"> </w:t>
       </w:r>
-      <w:bookmarkStart w:id="0" w:name="_GoBack"/>
-      <w:bookmarkEnd w:id="0"/>
+      <w:proofErr w:type="spellStart"/>
+      <w:r>
+        <w:rPr>
+          <w:rFonts w:ascii="Times New Roman" w:eastAsiaTheme="minorEastAsia" w:hAnsi="Times New Roman" w:cs="Times New Roman"/>
+          <w:sz w:val="24"/>
+          <w:szCs w:val="24"/>
+        </w:rPr>
+        <w:t>Kassapa</w:t>
+      </w:r>
+      <w:proofErr w:type="spellEnd"/>
     </w:p>
     <w:sectPr>
       <w:pgSz w:w="12240" w:h="15840"/>
@@ -10925,11 +10942,103 @@
       </w:pPr>
     </w:lvl>
   </w:abstractNum>
+  <w:abstractNum w:abstractNumId="2" w15:restartNumberingAfterBreak="0">
+    <w:nsid w:val="545F77C5"/>
+    <w:multiLevelType w:val="hybridMultilevel"/>
+    <w:tmpl w:val="E4F65440"/>
+    <w:lvl w:ilvl="0" w:tplc="04090017">
+      <w:start w:val="8"/>
+      <w:numFmt w:val="lowerLetter"/>
+      <w:lvlText w:val="%1)"/>
+      <w:lvlJc w:val="left"/>
+      <w:pPr>
+        <w:ind w:left="720" w:hanging="360"/>
+      </w:pPr>
+      <w:rPr>
+        <w:rFonts w:hint="default"/>
+      </w:rPr>
+    </w:lvl>
+    <w:lvl w:ilvl="1" w:tplc="04090019" w:tentative="1">
+      <w:start w:val="1"/>
+      <w:numFmt w:val="lowerLetter"/>
+      <w:lvlText w:val="%2."/>
+      <w:lvlJc w:val="left"/>
+      <w:pPr>
+        <w:ind w:left="1440" w:hanging="360"/>
+      </w:pPr>
+    </w:lvl>
+    <w:lvl w:ilvl="2" w:tplc="0409001B" w:tentative="1">
+      <w:start w:val="1"/>
+      <w:numFmt w:val="lowerRoman"/>
+      <w:lvlText w:val="%3."/>
+      <w:lvlJc w:val="right"/>
+      <w:pPr>
+        <w:ind w:left="2160" w:hanging="180"/>
+      </w:pPr>
+    </w:lvl>
+    <w:lvl w:ilvl="3" w:tplc="0409000F" w:tentative="1">
+      <w:start w:val="1"/>
+      <w:numFmt w:val="decimal"/>
+      <w:lvlText w:val="%4."/>
+      <w:lvlJc w:val="left"/>
+      <w:pPr>
+        <w:ind w:left="2880" w:hanging="360"/>
+      </w:pPr>
+    </w:lvl>
+    <w:lvl w:ilvl="4" w:tplc="04090019" w:tentative="1">
+      <w:start w:val="1"/>
+      <w:numFmt w:val="lowerLetter"/>
+      <w:lvlText w:val="%5."/>
+      <w:lvlJc w:val="left"/>
+      <w:pPr>
+        <w:ind w:left="3600" w:hanging="360"/>
+      </w:pPr>
+    </w:lvl>
+    <w:lvl w:ilvl="5" w:tplc="0409001B" w:tentative="1">
+      <w:start w:val="1"/>
+      <w:numFmt w:val="lowerRoman"/>
+      <w:lvlText w:val="%6."/>
+      <w:lvlJc w:val="right"/>
+      <w:pPr>
+        <w:ind w:left="4320" w:hanging="180"/>
+      </w:pPr>
+    </w:lvl>
+    <w:lvl w:ilvl="6" w:tplc="0409000F" w:tentative="1">
+      <w:start w:val="1"/>
+      <w:numFmt w:val="decimal"/>
+      <w:lvlText w:val="%7."/>
+      <w:lvlJc w:val="left"/>
+      <w:pPr>
+        <w:ind w:left="5040" w:hanging="360"/>
+      </w:pPr>
+    </w:lvl>
+    <w:lvl w:ilvl="7" w:tplc="04090019" w:tentative="1">
+      <w:start w:val="1"/>
+      <w:numFmt w:val="lowerLetter"/>
+      <w:lvlText w:val="%8."/>
+      <w:lvlJc w:val="left"/>
+      <w:pPr>
+        <w:ind w:left="5760" w:hanging="360"/>
+      </w:pPr>
+    </w:lvl>
+    <w:lvl w:ilvl="8" w:tplc="0409001B" w:tentative="1">
+      <w:start w:val="1"/>
+      <w:numFmt w:val="lowerRoman"/>
+      <w:lvlText w:val="%9."/>
+      <w:lvlJc w:val="right"/>
+      <w:pPr>
+        <w:ind w:left="6480" w:hanging="180"/>
+      </w:pPr>
+    </w:lvl>
+  </w:abstractNum>
   <w:num w:numId="1">
     <w:abstractNumId w:val="1"/>
   </w:num>
   <w:num w:numId="2">
     <w:abstractNumId w:val="0"/>
+  </w:num>
+  <w:num w:numId="3">
+    <w:abstractNumId w:val="2"/>
   </w:num>
 </w:numbering>
 </file>

</xml_diff>